<commit_message>
Beta release: Final Version - Small updates to report
</commit_message>
<xml_diff>
--- a/Project Report.docx
+++ b/Project Report.docx
@@ -1358,6 +1358,7 @@
                 <w:szCs w:val="24"/>
                 <w:lang w:val="en-US"/>
               </w:rPr>
+              <w:lastRenderedPageBreak/>
               <w:t>Must have</w:t>
             </w:r>
           </w:p>
@@ -1870,7 +1871,6 @@
                 <w:sz w:val="24"/>
                 <w:szCs w:val="24"/>
               </w:rPr>
-              <w:lastRenderedPageBreak/>
               <w:t>Ability to change the appearance of the application using themes (Dark mode).</w:t>
             </w:r>
           </w:p>
@@ -1955,6 +1955,7 @@
           <w:rFonts w:ascii="Open Sans" w:hAnsi="Open Sans" w:cs="Open Sans"/>
           <w:lang w:val="en-US"/>
         </w:rPr>
+        <w:lastRenderedPageBreak/>
         <w:t>Problem Statemen</w:t>
       </w:r>
       <w:r>
@@ -2419,7 +2420,6 @@
           <w:sz w:val="24"/>
           <w:szCs w:val="24"/>
         </w:rPr>
-        <w:lastRenderedPageBreak/>
         <w:t>SOLUTION:</w:t>
       </w:r>
       <w:r>
@@ -2553,6 +2553,7 @@
         <w:rPr>
           <w:rFonts w:ascii="Open Sans" w:hAnsi="Open Sans" w:cs="Open Sans"/>
         </w:rPr>
+        <w:lastRenderedPageBreak/>
         <w:t>Process &amp; Results (partially individual)</w:t>
       </w:r>
     </w:p>
@@ -2698,7 +2699,6 @@
           <w:b/>
           <w:bCs/>
         </w:rPr>
-        <w:lastRenderedPageBreak/>
         <w:t xml:space="preserve">      </w:t>
       </w:r>
       <w:r>
@@ -3129,17 +3129,7 @@
           <w:szCs w:val="24"/>
           <w:lang w:val="en-US"/>
         </w:rPr>
-        <w:t xml:space="preserve">The final version </w:t>
-      </w:r>
-      <w:bookmarkStart w:id="0" w:name="_GoBack"/>
-      <w:r>
-        <w:rPr>
-          <w:rFonts w:ascii="Open Sans" w:eastAsiaTheme="majorEastAsia" w:hAnsi="Open Sans" w:cs="Open Sans"/>
-          <w:sz w:val="24"/>
-          <w:szCs w:val="24"/>
-          <w:lang w:val="en-US"/>
-        </w:rPr>
-        <w:t xml:space="preserve">of the application exceeded the expectations of everyone. </w:t>
+        <w:t xml:space="preserve">The final version of the application exceeded the expectations of everyone. </w:t>
       </w:r>
       <w:r>
         <w:rPr>
@@ -3211,17 +3201,7 @@
           <w:szCs w:val="24"/>
           <w:lang w:val="en-US"/>
         </w:rPr>
-        <w:t xml:space="preserve"> organizing </w:t>
-      </w:r>
-      <w:bookmarkEnd w:id="0"/>
-      <w:r>
-        <w:rPr>
-          <w:rFonts w:ascii="Open Sans" w:eastAsiaTheme="majorEastAsia" w:hAnsi="Open Sans" w:cs="Open Sans"/>
-          <w:sz w:val="24"/>
-          <w:szCs w:val="24"/>
-          <w:lang w:val="en-US"/>
-        </w:rPr>
-        <w:t xml:space="preserve">and communicating with their housemates or the company itself and neither side will need to spend more resources to achieve that. The complete application was made while keeping in mind that everyone should be able to understand it and make use of it without needless effort. </w:t>
+        <w:t xml:space="preserve"> organizing and communicating with their housemates or the company itself and neither side will need to spend more resources to achieve that. The complete application was made while keeping in mind that everyone should be able to understand it and make use of it without needless effort. </w:t>
       </w:r>
       <w:r>
         <w:rPr>
@@ -3270,23 +3250,23 @@
       <w:pPr>
         <w:rPr>
           <w:rFonts w:ascii="Open Sans" w:hAnsi="Open Sans" w:cs="Open Sans"/>
-          <w:sz w:val="24"/>
-          <w:szCs w:val="24"/>
-        </w:rPr>
-      </w:pPr>
-      <w:r>
-        <w:rPr>
-          <w:rFonts w:ascii="Open Sans" w:hAnsi="Open Sans" w:cs="Open Sans"/>
-          <w:sz w:val="24"/>
-          <w:szCs w:val="24"/>
+          <w:sz w:val="23"/>
+          <w:szCs w:val="23"/>
+        </w:rPr>
+      </w:pPr>
+      <w:r>
+        <w:rPr>
+          <w:rFonts w:ascii="Open Sans" w:hAnsi="Open Sans" w:cs="Open Sans"/>
+          <w:sz w:val="23"/>
+          <w:szCs w:val="23"/>
         </w:rPr>
         <w:t>After finishing</w:t>
       </w:r>
       <w:r>
         <w:rPr>
           <w:rFonts w:ascii="Open Sans" w:hAnsi="Open Sans" w:cs="Open Sans"/>
-          <w:sz w:val="24"/>
-          <w:szCs w:val="24"/>
+          <w:sz w:val="23"/>
+          <w:szCs w:val="23"/>
           <w:lang w:val="bg-BG"/>
         </w:rPr>
         <w:t xml:space="preserve"> </w:t>
@@ -3294,8 +3274,8 @@
       <w:r>
         <w:rPr>
           <w:rFonts w:ascii="Open Sans" w:hAnsi="Open Sans" w:cs="Open Sans"/>
-          <w:sz w:val="24"/>
-          <w:szCs w:val="24"/>
+          <w:sz w:val="23"/>
+          <w:szCs w:val="23"/>
         </w:rPr>
         <w:t>the functionality and the GUI of the Project, it was time to continue with testing the app for various bugs. We conducted a test on our own as well as 3 with people, who haven’t seen our Project. We found various design and user experience flaws as well as some functionality issues, some of which are mentioned below.</w:t>
       </w:r>
@@ -3329,15 +3309,15 @@
           <w:rFonts w:ascii="Open Sans" w:hAnsi="Open Sans" w:cs="Open Sans"/>
           <w:i/>
           <w:iCs/>
-          <w:sz w:val="24"/>
-          <w:szCs w:val="24"/>
-        </w:rPr>
-      </w:pPr>
-      <w:r>
-        <w:rPr>
-          <w:rFonts w:ascii="Open Sans" w:hAnsi="Open Sans" w:cs="Open Sans"/>
-          <w:sz w:val="24"/>
-          <w:szCs w:val="24"/>
+          <w:sz w:val="23"/>
+          <w:szCs w:val="23"/>
+        </w:rPr>
+      </w:pPr>
+      <w:r>
+        <w:rPr>
+          <w:rFonts w:ascii="Open Sans" w:hAnsi="Open Sans" w:cs="Open Sans"/>
+          <w:sz w:val="23"/>
+          <w:szCs w:val="23"/>
         </w:rPr>
         <w:t xml:space="preserve">When adding a house unit, the unit ID can be written with </w:t>
       </w:r>
@@ -3345,8 +3325,8 @@
       <w:r>
         <w:rPr>
           <w:rFonts w:ascii="Open Sans" w:hAnsi="Open Sans" w:cs="Open Sans"/>
-          <w:sz w:val="24"/>
-          <w:szCs w:val="24"/>
+          <w:sz w:val="23"/>
+          <w:szCs w:val="23"/>
         </w:rPr>
         <w:t>an</w:t>
       </w:r>
@@ -3354,8 +3334,8 @@
       <w:r>
         <w:rPr>
           <w:rFonts w:ascii="Open Sans" w:hAnsi="Open Sans" w:cs="Open Sans"/>
-          <w:sz w:val="24"/>
-          <w:szCs w:val="24"/>
+          <w:sz w:val="23"/>
+          <w:szCs w:val="23"/>
         </w:rPr>
         <w:t xml:space="preserve"> 0 in the beginning and saved as a 2-Digit number, which ruins our concept of having only 3-Digit numbers as house </w:t>
       </w:r>
@@ -3363,8 +3343,8 @@
       <w:r>
         <w:rPr>
           <w:rFonts w:ascii="Open Sans" w:hAnsi="Open Sans" w:cs="Open Sans"/>
-          <w:sz w:val="24"/>
-          <w:szCs w:val="24"/>
+          <w:sz w:val="23"/>
+          <w:szCs w:val="23"/>
         </w:rPr>
         <w:t>iD’s</w:t>
       </w:r>
@@ -3374,8 +3354,8 @@
           <w:rFonts w:ascii="Open Sans" w:hAnsi="Open Sans" w:cs="Open Sans"/>
           <w:i/>
           <w:iCs/>
-          <w:sz w:val="24"/>
-          <w:szCs w:val="24"/>
+          <w:sz w:val="23"/>
+          <w:szCs w:val="23"/>
         </w:rPr>
         <w:t>. Fixed with a simple check.</w:t>
       </w:r>
@@ -3389,15 +3369,15 @@
         </w:numPr>
         <w:rPr>
           <w:rFonts w:ascii="Open Sans" w:hAnsi="Open Sans" w:cs="Open Sans"/>
-          <w:sz w:val="24"/>
-          <w:szCs w:val="24"/>
-        </w:rPr>
-      </w:pPr>
-      <w:r>
-        <w:rPr>
-          <w:rFonts w:ascii="Open Sans" w:hAnsi="Open Sans" w:cs="Open Sans"/>
-          <w:sz w:val="24"/>
-          <w:szCs w:val="24"/>
+          <w:sz w:val="23"/>
+          <w:szCs w:val="23"/>
+        </w:rPr>
+      </w:pPr>
+      <w:r>
+        <w:rPr>
+          <w:rFonts w:ascii="Open Sans" w:hAnsi="Open Sans" w:cs="Open Sans"/>
+          <w:sz w:val="23"/>
+          <w:szCs w:val="23"/>
         </w:rPr>
         <w:t xml:space="preserve">Notification Panel felt too big when there were not that many notifications in there. </w:t>
       </w:r>
@@ -3407,8 +3387,8 @@
         <w:pStyle w:val="ListParagraph"/>
         <w:rPr>
           <w:rFonts w:ascii="Open Sans" w:hAnsi="Open Sans" w:cs="Open Sans"/>
-          <w:sz w:val="24"/>
-          <w:szCs w:val="24"/>
+          <w:sz w:val="23"/>
+          <w:szCs w:val="23"/>
         </w:rPr>
       </w:pPr>
       <w:r>
@@ -3416,8 +3396,8 @@
           <w:rFonts w:ascii="Open Sans" w:hAnsi="Open Sans" w:cs="Open Sans"/>
           <w:i/>
           <w:iCs/>
-          <w:sz w:val="24"/>
-          <w:szCs w:val="24"/>
+          <w:sz w:val="23"/>
+          <w:szCs w:val="23"/>
         </w:rPr>
         <w:t>Fixed by adding a responsive panel size when there are fewer notifications</w:t>
       </w:r>
@@ -3449,25 +3429,43 @@
         </w:numPr>
         <w:rPr>
           <w:rFonts w:ascii="Open Sans" w:hAnsi="Open Sans" w:cs="Open Sans"/>
-          <w:sz w:val="24"/>
-          <w:szCs w:val="24"/>
-        </w:rPr>
-      </w:pPr>
-      <w:r>
-        <w:rPr>
-          <w:rFonts w:ascii="Open Sans" w:hAnsi="Open Sans" w:cs="Open Sans"/>
-          <w:sz w:val="24"/>
-          <w:szCs w:val="24"/>
-        </w:rPr>
-        <w:t xml:space="preserve">You could make an event in the calendar without actually giving it a name. There was text in that textbox, so it was taking it as a name. </w:t>
+          <w:sz w:val="23"/>
+          <w:szCs w:val="23"/>
+        </w:rPr>
+      </w:pPr>
+      <w:r>
+        <w:rPr>
+          <w:rFonts w:ascii="Open Sans" w:hAnsi="Open Sans" w:cs="Open Sans"/>
+          <w:sz w:val="23"/>
+          <w:szCs w:val="23"/>
+        </w:rPr>
+        <w:t xml:space="preserve">You could make an event in the calendar without </w:t>
+      </w:r>
+      <w:proofErr w:type="gramStart"/>
+      <w:r>
+        <w:rPr>
+          <w:rFonts w:ascii="Open Sans" w:hAnsi="Open Sans" w:cs="Open Sans"/>
+          <w:sz w:val="23"/>
+          <w:szCs w:val="23"/>
+        </w:rPr>
+        <w:t>actually giving</w:t>
+      </w:r>
+      <w:proofErr w:type="gramEnd"/>
+      <w:r>
+        <w:rPr>
+          <w:rFonts w:ascii="Open Sans" w:hAnsi="Open Sans" w:cs="Open Sans"/>
+          <w:sz w:val="23"/>
+          <w:szCs w:val="23"/>
+        </w:rPr>
+        <w:t xml:space="preserve"> it a name. There was text in that textbox, so it was taking it as a name. </w:t>
       </w:r>
       <w:r>
         <w:rPr>
           <w:rFonts w:ascii="Open Sans" w:hAnsi="Open Sans" w:cs="Open Sans"/>
           <w:i/>
           <w:iCs/>
-          <w:sz w:val="24"/>
-          <w:szCs w:val="24"/>
+          <w:sz w:val="23"/>
+          <w:szCs w:val="23"/>
         </w:rPr>
         <w:t>Fixed with a simple Boolean check</w:t>
       </w:r>
@@ -3481,15 +3479,15 @@
         </w:numPr>
         <w:rPr>
           <w:rFonts w:ascii="Open Sans" w:hAnsi="Open Sans" w:cs="Open Sans"/>
-          <w:sz w:val="24"/>
-          <w:szCs w:val="24"/>
-        </w:rPr>
-      </w:pPr>
-      <w:r>
-        <w:rPr>
-          <w:rFonts w:ascii="Open Sans" w:hAnsi="Open Sans" w:cs="Open Sans"/>
-          <w:sz w:val="24"/>
-          <w:szCs w:val="24"/>
+          <w:sz w:val="23"/>
+          <w:szCs w:val="23"/>
+        </w:rPr>
+      </w:pPr>
+      <w:r>
+        <w:rPr>
+          <w:rFonts w:ascii="Open Sans" w:hAnsi="Open Sans" w:cs="Open Sans"/>
+          <w:sz w:val="23"/>
+          <w:szCs w:val="23"/>
         </w:rPr>
         <w:t xml:space="preserve">Sending messages in the chat took your name twice. </w:t>
       </w:r>
@@ -3498,8 +3496,8 @@
           <w:rFonts w:ascii="Open Sans" w:hAnsi="Open Sans" w:cs="Open Sans"/>
           <w:i/>
           <w:iCs/>
-          <w:sz w:val="24"/>
-          <w:szCs w:val="24"/>
+          <w:sz w:val="23"/>
+          <w:szCs w:val="23"/>
         </w:rPr>
         <w:t>Fix: found a mistake in the string that was getting sent as a message and fixed it there.</w:t>
       </w:r>
@@ -3513,15 +3511,15 @@
         </w:numPr>
         <w:rPr>
           <w:rFonts w:ascii="Open Sans" w:hAnsi="Open Sans" w:cs="Open Sans"/>
-          <w:sz w:val="24"/>
-          <w:szCs w:val="24"/>
-        </w:rPr>
-      </w:pPr>
-      <w:r>
-        <w:rPr>
-          <w:rFonts w:ascii="Open Sans" w:hAnsi="Open Sans" w:cs="Open Sans"/>
-          <w:sz w:val="24"/>
-          <w:szCs w:val="24"/>
+          <w:sz w:val="23"/>
+          <w:szCs w:val="23"/>
+        </w:rPr>
+      </w:pPr>
+      <w:r>
+        <w:rPr>
+          <w:rFonts w:ascii="Open Sans" w:hAnsi="Open Sans" w:cs="Open Sans"/>
+          <w:sz w:val="23"/>
+          <w:szCs w:val="23"/>
         </w:rPr>
         <w:t xml:space="preserve">Announce button was ugly. Fix: </w:t>
       </w:r>
@@ -3530,8 +3528,8 @@
           <w:rFonts w:ascii="Open Sans" w:hAnsi="Open Sans" w:cs="Open Sans"/>
           <w:i/>
           <w:iCs/>
-          <w:sz w:val="24"/>
-          <w:szCs w:val="24"/>
+          <w:sz w:val="23"/>
+          <w:szCs w:val="23"/>
         </w:rPr>
         <w:t>Icons with transparent background</w:t>
       </w:r>
@@ -3563,15 +3561,15 @@
         </w:numPr>
         <w:rPr>
           <w:rFonts w:ascii="Open Sans" w:hAnsi="Open Sans" w:cs="Open Sans"/>
-          <w:sz w:val="24"/>
-          <w:szCs w:val="24"/>
-        </w:rPr>
-      </w:pPr>
-      <w:r>
-        <w:rPr>
-          <w:rFonts w:ascii="Open Sans" w:hAnsi="Open Sans" w:cs="Open Sans"/>
-          <w:sz w:val="24"/>
-          <w:szCs w:val="24"/>
+          <w:sz w:val="23"/>
+          <w:szCs w:val="23"/>
+        </w:rPr>
+      </w:pPr>
+      <w:r>
+        <w:rPr>
+          <w:rFonts w:ascii="Open Sans" w:hAnsi="Open Sans" w:cs="Open Sans"/>
+          <w:sz w:val="23"/>
+          <w:szCs w:val="23"/>
         </w:rPr>
         <w:t xml:space="preserve">You could write in a lot of combo boxes in the Project, making the program crash due to invalid input. </w:t>
       </w:r>
@@ -3580,8 +3578,8 @@
           <w:rFonts w:ascii="Open Sans" w:hAnsi="Open Sans" w:cs="Open Sans"/>
           <w:i/>
           <w:iCs/>
-          <w:sz w:val="24"/>
-          <w:szCs w:val="24"/>
+          <w:sz w:val="23"/>
+          <w:szCs w:val="23"/>
         </w:rPr>
         <w:t>Fix: Made all of them read-only.</w:t>
       </w:r>
@@ -3595,15 +3593,15 @@
         </w:numPr>
         <w:rPr>
           <w:rFonts w:ascii="Open Sans" w:hAnsi="Open Sans" w:cs="Open Sans"/>
-          <w:sz w:val="24"/>
-          <w:szCs w:val="24"/>
-        </w:rPr>
-      </w:pPr>
-      <w:r>
-        <w:rPr>
-          <w:rFonts w:ascii="Open Sans" w:hAnsi="Open Sans" w:cs="Open Sans"/>
-          <w:sz w:val="24"/>
-          <w:szCs w:val="24"/>
+          <w:sz w:val="23"/>
+          <w:szCs w:val="23"/>
+        </w:rPr>
+      </w:pPr>
+      <w:r>
+        <w:rPr>
+          <w:rFonts w:ascii="Open Sans" w:hAnsi="Open Sans" w:cs="Open Sans"/>
+          <w:sz w:val="23"/>
+          <w:szCs w:val="23"/>
         </w:rPr>
         <w:t xml:space="preserve">The menu was hard to navigate through. </w:t>
       </w:r>
@@ -3612,8 +3610,8 @@
           <w:rFonts w:ascii="Open Sans" w:hAnsi="Open Sans" w:cs="Open Sans"/>
           <w:i/>
           <w:iCs/>
-          <w:sz w:val="24"/>
-          <w:szCs w:val="24"/>
+          <w:sz w:val="23"/>
+          <w:szCs w:val="23"/>
         </w:rPr>
         <w:t>Fixed by adding labels in the menu.</w:t>
       </w:r>
@@ -3627,15 +3625,15 @@
         </w:numPr>
         <w:rPr>
           <w:rFonts w:ascii="Open Sans" w:hAnsi="Open Sans" w:cs="Open Sans"/>
-          <w:sz w:val="24"/>
-          <w:szCs w:val="24"/>
-        </w:rPr>
-      </w:pPr>
-      <w:r>
-        <w:rPr>
-          <w:rFonts w:ascii="Open Sans" w:hAnsi="Open Sans" w:cs="Open Sans"/>
-          <w:sz w:val="24"/>
-          <w:szCs w:val="24"/>
+          <w:sz w:val="23"/>
+          <w:szCs w:val="23"/>
+        </w:rPr>
+      </w:pPr>
+      <w:r>
+        <w:rPr>
+          <w:rFonts w:ascii="Open Sans" w:hAnsi="Open Sans" w:cs="Open Sans"/>
+          <w:sz w:val="23"/>
+          <w:szCs w:val="23"/>
         </w:rPr>
         <w:t xml:space="preserve">“Tenants” with empty entries were found. </w:t>
       </w:r>
@@ -3644,8 +3642,8 @@
           <w:rFonts w:ascii="Open Sans" w:hAnsi="Open Sans" w:cs="Open Sans"/>
           <w:i/>
           <w:iCs/>
-          <w:sz w:val="24"/>
-          <w:szCs w:val="24"/>
+          <w:sz w:val="23"/>
+          <w:szCs w:val="23"/>
         </w:rPr>
         <w:t>Deleted manually.</w:t>
       </w:r>
@@ -3677,63 +3675,57 @@
         </w:numPr>
         <w:rPr>
           <w:rFonts w:ascii="Open Sans" w:hAnsi="Open Sans" w:cs="Open Sans"/>
-          <w:sz w:val="24"/>
-          <w:szCs w:val="24"/>
-        </w:rPr>
-      </w:pPr>
-      <w:r>
-        <w:rPr>
-          <w:rFonts w:ascii="Open Sans" w:hAnsi="Open Sans" w:cs="Open Sans"/>
-          <w:sz w:val="24"/>
-          <w:szCs w:val="24"/>
-        </w:rPr>
-        <w:t xml:space="preserve">There was a $ symbol on both sides of the Payment history list where there </w:t>
-      </w:r>
+          <w:sz w:val="23"/>
+          <w:szCs w:val="23"/>
+        </w:rPr>
+      </w:pPr>
+      <w:r>
+        <w:rPr>
+          <w:rFonts w:ascii="Open Sans" w:hAnsi="Open Sans" w:cs="Open Sans"/>
+          <w:sz w:val="23"/>
+          <w:szCs w:val="23"/>
+        </w:rPr>
+        <w:t xml:space="preserve">There was a $ symbol on both sides of the Payment history </w:t>
+      </w:r>
+      <w:proofErr w:type="spellStart"/>
       <w:proofErr w:type="gramStart"/>
       <w:r>
         <w:rPr>
           <w:rFonts w:ascii="Open Sans" w:hAnsi="Open Sans" w:cs="Open Sans"/>
-          <w:sz w:val="24"/>
-          <w:szCs w:val="24"/>
-        </w:rPr>
-        <w:t>were</w:t>
-      </w:r>
-      <w:proofErr w:type="gramEnd"/>
-      <w:r>
-        <w:rPr>
-          <w:rFonts w:ascii="Open Sans" w:hAnsi="Open Sans" w:cs="Open Sans"/>
-          <w:sz w:val="24"/>
-          <w:szCs w:val="24"/>
-        </w:rPr>
-        <w:t xml:space="preserve"> money, </w:t>
-      </w:r>
-      <w:proofErr w:type="spellStart"/>
-      <w:r>
-        <w:rPr>
-          <w:rFonts w:ascii="Open Sans" w:hAnsi="Open Sans" w:cs="Open Sans"/>
-          <w:sz w:val="24"/>
-          <w:szCs w:val="24"/>
-        </w:rPr>
-        <w:t>i.e</w:t>
-      </w:r>
-      <w:proofErr w:type="spellEnd"/>
-      <w:r>
-        <w:rPr>
-          <w:rFonts w:ascii="Open Sans" w:hAnsi="Open Sans" w:cs="Open Sans"/>
-          <w:sz w:val="24"/>
-          <w:szCs w:val="24"/>
-        </w:rPr>
-        <w:t xml:space="preserve"> Ivan has to pay $5$ to Martin.</w:t>
+          <w:sz w:val="23"/>
+          <w:szCs w:val="23"/>
+        </w:rPr>
+        <w:t>list</w:t>
+      </w:r>
+      <w:r>
+        <w:rPr>
+          <w:rFonts w:ascii="Open Sans" w:hAnsi="Open Sans" w:cs="Open Sans"/>
+          <w:sz w:val="23"/>
+          <w:szCs w:val="23"/>
+        </w:rPr>
+        <w:t>.</w:t>
       </w:r>
       <w:r>
         <w:rPr>
           <w:rFonts w:ascii="Open Sans" w:hAnsi="Open Sans" w:cs="Open Sans"/>
           <w:i/>
           <w:iCs/>
-          <w:sz w:val="24"/>
-          <w:szCs w:val="24"/>
-        </w:rPr>
-        <w:t xml:space="preserve"> That was a bigger issue than we thought, as we were using some string. Split functions by that symbol, so we had to change some functionality to fix that. </w:t>
+          <w:sz w:val="23"/>
+          <w:szCs w:val="23"/>
+        </w:rPr>
+        <w:t>That</w:t>
+      </w:r>
+      <w:proofErr w:type="spellEnd"/>
+      <w:proofErr w:type="gramEnd"/>
+      <w:r>
+        <w:rPr>
+          <w:rFonts w:ascii="Open Sans" w:hAnsi="Open Sans" w:cs="Open Sans"/>
+          <w:i/>
+          <w:iCs/>
+          <w:sz w:val="23"/>
+          <w:szCs w:val="23"/>
+        </w:rPr>
+        <w:t xml:space="preserve"> was a bigger issue than we thought, as we were using some string. Split functions by that symbol, so we had to change some functionality to fix that. </w:t>
       </w:r>
     </w:p>
     <w:p>
@@ -3745,15 +3737,15 @@
         </w:numPr>
         <w:rPr>
           <w:rFonts w:ascii="Open Sans" w:hAnsi="Open Sans" w:cs="Open Sans"/>
-          <w:sz w:val="24"/>
-          <w:szCs w:val="24"/>
-        </w:rPr>
-      </w:pPr>
-      <w:r>
-        <w:rPr>
-          <w:rFonts w:ascii="Open Sans" w:hAnsi="Open Sans" w:cs="Open Sans"/>
-          <w:sz w:val="24"/>
-          <w:szCs w:val="24"/>
+          <w:sz w:val="23"/>
+          <w:szCs w:val="23"/>
+        </w:rPr>
+      </w:pPr>
+      <w:r>
+        <w:rPr>
+          <w:rFonts w:ascii="Open Sans" w:hAnsi="Open Sans" w:cs="Open Sans"/>
+          <w:sz w:val="23"/>
+          <w:szCs w:val="23"/>
         </w:rPr>
         <w:t xml:space="preserve">Notifications icon doesn’t change whenever you close all notifications. </w:t>
       </w:r>
@@ -3762,8 +3754,8 @@
           <w:rFonts w:ascii="Open Sans" w:hAnsi="Open Sans" w:cs="Open Sans"/>
           <w:i/>
           <w:iCs/>
-          <w:sz w:val="24"/>
-          <w:szCs w:val="24"/>
+          <w:sz w:val="23"/>
+          <w:szCs w:val="23"/>
         </w:rPr>
         <w:t>Fixed</w:t>
       </w:r>
@@ -3784,19 +3776,34 @@
       <w:r>
         <w:rPr>
           <w:rFonts w:ascii="Open Sans" w:hAnsi="Open Sans" w:cs="Open Sans"/>
-          <w:sz w:val="24"/>
-          <w:szCs w:val="24"/>
-        </w:rPr>
-        <w:lastRenderedPageBreak/>
-        <w:t xml:space="preserve">You could put some symbols in your user’s first name that would bug out the non-SQL Database, for example, ~ or just space (“ “) – </w:t>
+          <w:sz w:val="23"/>
+          <w:szCs w:val="23"/>
+        </w:rPr>
+        <w:t>You could put symbols in your user’s first name that would bug out the non-SQL Database</w:t>
+      </w:r>
+      <w:r>
+        <w:rPr>
+          <w:rFonts w:ascii="Open Sans" w:hAnsi="Open Sans" w:cs="Open Sans"/>
+          <w:sz w:val="23"/>
+          <w:szCs w:val="23"/>
+        </w:rPr>
+        <w:t xml:space="preserve">. </w:t>
+      </w:r>
+      <w:r>
+        <w:rPr>
+          <w:rFonts w:ascii="Open Sans" w:hAnsi="Open Sans" w:cs="Open Sans"/>
+          <w:sz w:val="23"/>
+          <w:szCs w:val="23"/>
+        </w:rPr>
+        <w:t xml:space="preserve">– </w:t>
       </w:r>
       <w:r>
         <w:rPr>
           <w:rFonts w:ascii="Open Sans" w:hAnsi="Open Sans" w:cs="Open Sans"/>
           <w:i/>
           <w:iCs/>
-          <w:sz w:val="24"/>
-          <w:szCs w:val="24"/>
+          <w:sz w:val="23"/>
+          <w:szCs w:val="23"/>
         </w:rPr>
         <w:t>Fixed by making a check for those symbols on admin account creation.</w:t>
       </w:r>
@@ -3835,24 +3842,35 @@
         </w:rPr>
         <w:t>onclusion</w:t>
       </w:r>
+      <w:bookmarkStart w:id="0" w:name="_GoBack"/>
+      <w:bookmarkEnd w:id="0"/>
     </w:p>
     <w:p>
       <w:pPr>
         <w:pStyle w:val="ListParagraph"/>
         <w:rPr>
           <w:rFonts w:ascii="Open Sans" w:hAnsi="Open Sans" w:cs="Open Sans"/>
-          <w:sz w:val="24"/>
-          <w:szCs w:val="24"/>
-        </w:rPr>
-      </w:pPr>
-      <w:r>
-        <w:rPr>
-          <w:rFonts w:ascii="Open Sans" w:hAnsi="Open Sans" w:cs="Open Sans"/>
-          <w:sz w:val="24"/>
-          <w:szCs w:val="24"/>
+          <w:sz w:val="23"/>
+          <w:szCs w:val="23"/>
+        </w:rPr>
+      </w:pPr>
+      <w:r>
+        <w:rPr>
+          <w:rFonts w:ascii="Open Sans" w:hAnsi="Open Sans" w:cs="Open Sans"/>
+          <w:sz w:val="23"/>
+          <w:szCs w:val="23"/>
         </w:rPr>
         <w:t>Taking the time to make a user test proved itself to be extremely useful in such an app with so much functionality, as we found a lot of small bugs that we wouldn’t have if we submitted the app directly. Fixing them made for a way more robust application, which is our main goal</w:t>
       </w:r>
+      <w:r>
+        <w:rPr>
+          <w:rFonts w:ascii="Open Sans" w:hAnsi="Open Sans" w:cs="Open Sans"/>
+          <w:sz w:val="23"/>
+          <w:szCs w:val="23"/>
+          <w:lang w:val="bg-BG"/>
+        </w:rPr>
+        <w:t>.</w:t>
+      </w:r>
     </w:p>
     <w:p>
       <w:pPr>
@@ -3865,6 +3883,7 @@
         <w:rPr>
           <w:rFonts w:ascii="Open Sans" w:hAnsi="Open Sans" w:cs="Open Sans"/>
         </w:rPr>
+        <w:lastRenderedPageBreak/>
         <w:t>Conclusion &amp; Recommendations:</w:t>
       </w:r>
     </w:p>
@@ -4534,7 +4553,7 @@
           <w:szCs w:val="24"/>
           <w:lang w:val="en-US"/>
         </w:rPr>
-        <w:t xml:space="preserve">I am very happy with the way our project developed and the time I spent on it - it was a lot, but it felt very motivating to work alongside my 2 team members. </w:t>
+        <w:t xml:space="preserve">I am very happy with the way our project developed and the time I spent on it - it was a lot, but it felt very motivating to work alongside my 2 team members. Researching a lot of the functionality with Martin was a really fun process and I did not mind staying up until late night (or early morning) doing that, and I've clicked with the way Ivan works </w:t>
       </w:r>
       <w:r>
         <w:rPr>
@@ -4544,7 +4563,7 @@
           <w:lang w:val="en-US"/>
         </w:rPr>
         <w:lastRenderedPageBreak/>
-        <w:t xml:space="preserve">Researching a lot of the functionality with Martin was a really fun process and I did not mind staying up until late night (or early morning) doing that, and I've clicked with the way Ivan works ever since our introduction project, I'm very happy of his work, as he was the person who had to call the project "finished", and that is a task on its own. I would gladly work with them again on my next projects in Fontys. </w:t>
+        <w:t xml:space="preserve">ever since our introduction project, I'm very happy of his work, as he was the person who had to call the project "finished", and that is a task on its own. I would gladly work with them again on my next projects in Fontys. </w:t>
       </w:r>
     </w:p>
     <w:p>
@@ -6742,14 +6761,14 @@
   </w:font>
   <w:font w:name="Times New Roman">
     <w:panose1 w:val="02020603050405020304"/>
-    <w:charset w:val="00"/>
+    <w:charset w:val="CC"/>
     <w:family w:val="roman"/>
     <w:pitch w:val="variable"/>
     <w:sig w:usb0="E0002EFF" w:usb1="C000785B" w:usb2="00000009" w:usb3="00000000" w:csb0="000001FF" w:csb1="00000000"/>
   </w:font>
   <w:font w:name="Courier New">
     <w:panose1 w:val="02070309020205020404"/>
-    <w:charset w:val="00"/>
+    <w:charset w:val="CC"/>
     <w:family w:val="modern"/>
     <w:pitch w:val="fixed"/>
     <w:sig w:usb0="E0002EFF" w:usb1="C0007843" w:usb2="00000009" w:usb3="00000000" w:csb0="000001FF" w:csb1="00000000"/>
@@ -6763,7 +6782,6 @@
   </w:font>
   <w:font w:name="Open Sans">
     <w:altName w:val="Segoe UI"/>
-    <w:panose1 w:val="020B0606030504020204"/>
     <w:charset w:val="00"/>
     <w:family w:val="swiss"/>
     <w:pitch w:val="variable"/>
@@ -6771,21 +6789,21 @@
   </w:font>
   <w:font w:name="Calibri">
     <w:panose1 w:val="020F0502020204030204"/>
-    <w:charset w:val="00"/>
+    <w:charset w:val="CC"/>
     <w:family w:val="swiss"/>
     <w:pitch w:val="variable"/>
     <w:sig w:usb0="E4002EFF" w:usb1="C000247B" w:usb2="00000009" w:usb3="00000000" w:csb0="000001FF" w:csb1="00000000"/>
   </w:font>
   <w:font w:name="Arial">
     <w:panose1 w:val="020B0604020202020204"/>
-    <w:charset w:val="00"/>
+    <w:charset w:val="CC"/>
     <w:family w:val="swiss"/>
     <w:pitch w:val="variable"/>
     <w:sig w:usb0="E0002EFF" w:usb1="C000785B" w:usb2="00000009" w:usb3="00000000" w:csb0="000001FF" w:csb1="00000000"/>
   </w:font>
   <w:font w:name="Calibri Light">
     <w:panose1 w:val="020F0302020204030204"/>
-    <w:charset w:val="00"/>
+    <w:charset w:val="CC"/>
     <w:family w:val="swiss"/>
     <w:pitch w:val="variable"/>
     <w:sig w:usb0="E4002EFF" w:usb1="C000247B" w:usb2="00000009" w:usb3="00000000" w:csb0="000001FF" w:csb1="00000000"/>
@@ -6817,6 +6835,7 @@
   </w:compat>
   <w:rsids>
     <w:rsidRoot w:val="007B5A76"/>
+    <w:rsid w:val="0020399B"/>
     <w:rsid w:val="003908F3"/>
     <w:rsid w:val="005A5C01"/>
     <w:rsid w:val="006D7F06"/>
@@ -6840,7 +6859,7 @@
   </m:mathPr>
   <w:themeFontLang w:val="en-US"/>
   <w:clrSchemeMapping w:bg1="light1" w:t1="dark1" w:bg2="light2" w:t2="dark2" w:accent1="accent1" w:accent2="accent2" w:accent3="accent3" w:accent4="accent4" w:accent5="accent5" w:accent6="accent6" w:hyperlink="hyperlink" w:followedHyperlink="followedHyperlink"/>
-  <w:decimalSymbol w:val=","/>
+  <w:decimalSymbol w:val="."/>
   <w:listSeparator w:val=","/>
   <w15:chartTrackingRefBased/>
 </w:settings>
@@ -7580,7 +7599,7 @@
 </file>
 
 <file path=customXml/itemProps1.xml><?xml version="1.0" encoding="utf-8"?>
-<ds:datastoreItem xmlns:ds="http://schemas.openxmlformats.org/officeDocument/2006/customXml" ds:itemID="{AF56C995-23EA-441D-A6A3-C235E4DDA645}">
+<ds:datastoreItem xmlns:ds="http://schemas.openxmlformats.org/officeDocument/2006/customXml" ds:itemID="{1819E065-6602-41E9-8768-8E307A021065}">
   <ds:schemaRefs>
     <ds:schemaRef ds:uri="http://schemas.openxmlformats.org/officeDocument/2006/bibliography"/>
   </ds:schemaRefs>

</xml_diff>